<commit_message>
Add Self Updating ACC_INFO
</commit_message>
<xml_diff>
--- a/Assignment 1 Documentation.docx
+++ b/Assignment 1 Documentation.docx
@@ -103,19 +103,7 @@
           <w:lang w:val="en-US" w:eastAsia="hu-HU"/>
           <w14:ligatures w14:val="none"/>
         </w:rPr>
-        <w:t xml:space="preserve">The selected dataset </w:t>
-      </w:r>
-      <w:r>
-        <w:rPr>
-          <w:rFonts w:ascii="Helvetica" w:eastAsia="Times New Roman" w:hAnsi="Helvetica" w:cs="Helvetica"/>
-          <w:color w:val="333333"/>
-          <w:kern w:val="0"/>
-          <w:sz w:val="32"/>
-          <w:szCs w:val="32"/>
-          <w:lang w:val="en-US" w:eastAsia="hu-HU"/>
-          <w14:ligatures w14:val="none"/>
-        </w:rPr>
-        <w:t>is an artificial data from a Czech bank. As the purpose is to have a dataset, in which simple or even complex work can be done, a bank dataset should fulfill this.</w:t>
+        <w:t>The selected dataset is an artificial data from a Czech bank. As the purpose is to have a dataset, in which simple or even complex work can be done, a bank dataset should fulfill this.</w:t>
       </w:r>
     </w:p>
     <w:p>
@@ -404,37 +392,7 @@
           <w14:ligatures w14:val="none"/>
         </w:rPr>
         <w:lastRenderedPageBreak/>
-        <w:t>Account Transaction</w:t>
-      </w:r>
-      <w:r>
-        <w:rPr>
-          <w:rFonts w:ascii="Helvetica" w:eastAsia="Times New Roman" w:hAnsi="Helvetica" w:cs="Helvetica"/>
-          <w:i/>
-          <w:iCs/>
-          <w:color w:val="333333"/>
-          <w:kern w:val="0"/>
-          <w:sz w:val="32"/>
-          <w:szCs w:val="32"/>
-          <w:u w:val="single"/>
-          <w:lang w:val="en-US" w:eastAsia="hu-HU"/>
-          <w14:ligatures w14:val="none"/>
-        </w:rPr>
-        <w:t xml:space="preserve"> Types</w:t>
-      </w:r>
-      <w:r>
-        <w:rPr>
-          <w:rFonts w:ascii="Helvetica" w:eastAsia="Times New Roman" w:hAnsi="Helvetica" w:cs="Helvetica"/>
-          <w:i/>
-          <w:iCs/>
-          <w:color w:val="333333"/>
-          <w:kern w:val="0"/>
-          <w:sz w:val="32"/>
-          <w:szCs w:val="32"/>
-          <w:u w:val="single"/>
-          <w:lang w:val="en-US" w:eastAsia="hu-HU"/>
-          <w14:ligatures w14:val="none"/>
-        </w:rPr>
-        <w:t>:</w:t>
+        <w:t>Account Transaction Types:</w:t>
       </w:r>
     </w:p>
     <w:p>
@@ -641,37 +599,7 @@
           <w:lang w:val="en-US" w:eastAsia="hu-HU"/>
           <w14:ligatures w14:val="none"/>
         </w:rPr>
-        <w:t xml:space="preserve">Account </w:t>
-      </w:r>
-      <w:r>
-        <w:rPr>
-          <w:rFonts w:ascii="Helvetica" w:eastAsia="Times New Roman" w:hAnsi="Helvetica" w:cs="Helvetica"/>
-          <w:i/>
-          <w:iCs/>
-          <w:color w:val="333333"/>
-          <w:kern w:val="0"/>
-          <w:sz w:val="32"/>
-          <w:szCs w:val="32"/>
-          <w:u w:val="single"/>
-          <w:lang w:val="en-US" w:eastAsia="hu-HU"/>
-          <w14:ligatures w14:val="none"/>
-        </w:rPr>
-        <w:t>Types</w:t>
-      </w:r>
-      <w:r>
-        <w:rPr>
-          <w:rFonts w:ascii="Helvetica" w:eastAsia="Times New Roman" w:hAnsi="Helvetica" w:cs="Helvetica"/>
-          <w:i/>
-          <w:iCs/>
-          <w:color w:val="333333"/>
-          <w:kern w:val="0"/>
-          <w:sz w:val="32"/>
-          <w:szCs w:val="32"/>
-          <w:u w:val="single"/>
-          <w:lang w:val="en-US" w:eastAsia="hu-HU"/>
-          <w14:ligatures w14:val="none"/>
-        </w:rPr>
-        <w:t>:</w:t>
+        <w:t>Account Types:</w:t>
       </w:r>
     </w:p>
     <w:p>
@@ -907,22 +835,7 @@
           <w14:ligatures w14:val="none"/>
         </w:rPr>
         <w:lastRenderedPageBreak/>
-        <w:t>Organizations</w:t>
-      </w:r>
-      <w:r>
-        <w:rPr>
-          <w:rFonts w:ascii="Helvetica" w:eastAsia="Times New Roman" w:hAnsi="Helvetica" w:cs="Helvetica"/>
-          <w:i/>
-          <w:iCs/>
-          <w:color w:val="333333"/>
-          <w:kern w:val="0"/>
-          <w:sz w:val="32"/>
-          <w:szCs w:val="32"/>
-          <w:u w:val="single"/>
-          <w:lang w:val="en-US" w:eastAsia="hu-HU"/>
-          <w14:ligatures w14:val="none"/>
-        </w:rPr>
-        <w:t>:</w:t>
+        <w:t>Organizations:</w:t>
       </w:r>
     </w:p>
     <w:p>
@@ -1024,22 +937,7 @@
           <w:lang w:val="en-US" w:eastAsia="hu-HU"/>
           <w14:ligatures w14:val="none"/>
         </w:rPr>
-        <w:t>Products</w:t>
-      </w:r>
-      <w:r>
-        <w:rPr>
-          <w:rFonts w:ascii="Helvetica" w:eastAsia="Times New Roman" w:hAnsi="Helvetica" w:cs="Helvetica"/>
-          <w:i/>
-          <w:iCs/>
-          <w:color w:val="333333"/>
-          <w:kern w:val="0"/>
-          <w:sz w:val="32"/>
-          <w:szCs w:val="32"/>
-          <w:u w:val="single"/>
-          <w:lang w:val="en-US" w:eastAsia="hu-HU"/>
-          <w14:ligatures w14:val="none"/>
-        </w:rPr>
-        <w:t>:</w:t>
+        <w:t>Products:</w:t>
       </w:r>
     </w:p>
     <w:p>
@@ -1312,67 +1210,7 @@
           <w:lang w:val="en-US" w:eastAsia="hu-HU"/>
           <w14:ligatures w14:val="none"/>
         </w:rPr>
-        <w:t xml:space="preserve">LOAD DATA LOCAL INFILE </w:t>
-      </w:r>
-      <w:r>
-        <w:rPr>
-          <w:rFonts w:ascii="Helvetica" w:eastAsia="Times New Roman" w:hAnsi="Helvetica" w:cs="Helvetica"/>
-          <w:color w:val="333333"/>
-          <w:kern w:val="0"/>
-          <w:sz w:val="32"/>
-          <w:szCs w:val="32"/>
-          <w:lang w:val="en-US" w:eastAsia="hu-HU"/>
-          <w14:ligatures w14:val="none"/>
-        </w:rPr>
-        <w:t>“PATH</w:t>
-      </w:r>
-      <w:r>
-        <w:rPr>
-          <w:rFonts w:ascii="Helvetica" w:eastAsia="Times New Roman" w:hAnsi="Helvetica" w:cs="Helvetica"/>
-          <w:color w:val="333333"/>
-          <w:kern w:val="0"/>
-          <w:sz w:val="32"/>
-          <w:szCs w:val="32"/>
-          <w:lang w:val="en-US" w:eastAsia="hu-HU"/>
-          <w14:ligatures w14:val="none"/>
-        </w:rPr>
-        <w:t>/</w:t>
-      </w:r>
-      <w:r>
-        <w:rPr>
-          <w:rFonts w:ascii="Helvetica" w:eastAsia="Times New Roman" w:hAnsi="Helvetica" w:cs="Helvetica"/>
-          <w:color w:val="333333"/>
-          <w:kern w:val="0"/>
-          <w:sz w:val="32"/>
-          <w:szCs w:val="32"/>
-          <w:lang w:val="en-US" w:eastAsia="hu-HU"/>
-          <w14:ligatures w14:val="none"/>
-        </w:rPr>
-        <w:t>FILE_NAME</w:t>
-      </w:r>
-      <w:r>
-        <w:rPr>
-          <w:rFonts w:ascii="Helvetica" w:eastAsia="Times New Roman" w:hAnsi="Helvetica" w:cs="Helvetica"/>
-          <w:color w:val="333333"/>
-          <w:kern w:val="0"/>
-          <w:sz w:val="32"/>
-          <w:szCs w:val="32"/>
-          <w:lang w:val="en-US" w:eastAsia="hu-HU"/>
-          <w14:ligatures w14:val="none"/>
-        </w:rPr>
-        <w:t>.csv</w:t>
-      </w:r>
-      <w:r>
-        <w:rPr>
-          <w:rFonts w:ascii="Helvetica" w:eastAsia="Times New Roman" w:hAnsi="Helvetica" w:cs="Helvetica"/>
-          <w:color w:val="333333"/>
-          <w:kern w:val="0"/>
-          <w:sz w:val="32"/>
-          <w:szCs w:val="32"/>
-          <w:lang w:val="en-US" w:eastAsia="hu-HU"/>
-          <w14:ligatures w14:val="none"/>
-        </w:rPr>
-        <w:t>”</w:t>
+        <w:t>LOAD DATA LOCAL INFILE “PATH/FILE_NAME.csv”</w:t>
       </w:r>
     </w:p>
     <w:p>
@@ -1599,6 +1437,7 @@
       </w:pPr>
       <w:r>
         <w:rPr>
+          <w:rFonts w:ascii="Helvetica" w:hAnsi="Helvetica" w:cs="Helvetica"/>
           <w:sz w:val="36"/>
           <w:szCs w:val="36"/>
           <w:u w:val="single"/>
@@ -1611,13 +1450,15 @@
     <w:p>
       <w:pPr>
         <w:rPr>
-          <w:sz w:val="32"/>
-          <w:szCs w:val="32"/>
-          <w:lang w:val="en-US"/>
-        </w:rPr>
-      </w:pPr>
-      <w:r>
-        <w:rPr>
+          <w:rFonts w:ascii="Helvetica" w:hAnsi="Helvetica" w:cs="Helvetica"/>
+          <w:sz w:val="32"/>
+          <w:szCs w:val="32"/>
+          <w:lang w:val="en-US"/>
+        </w:rPr>
+      </w:pPr>
+      <w:r>
+        <w:rPr>
+          <w:rFonts w:ascii="Helvetica" w:hAnsi="Helvetica" w:cs="Helvetica"/>
           <w:sz w:val="32"/>
           <w:szCs w:val="32"/>
           <w:lang w:val="en-US"/>
@@ -1628,6 +1469,7 @@
     <w:p>
       <w:pPr>
         <w:rPr>
+          <w:rFonts w:ascii="Helvetica" w:hAnsi="Helvetica" w:cs="Helvetica"/>
           <w:sz w:val="28"/>
           <w:szCs w:val="28"/>
           <w:lang w:val="en-US"/>
@@ -1635,6 +1477,7 @@
       </w:pPr>
       <w:r>
         <w:rPr>
+          <w:rFonts w:ascii="Helvetica" w:hAnsi="Helvetica" w:cs="Helvetica"/>
           <w:sz w:val="28"/>
           <w:szCs w:val="28"/>
           <w:lang w:val="en-US"/>
@@ -1645,13 +1488,15 @@
     <w:p>
       <w:pPr>
         <w:rPr>
-          <w:sz w:val="32"/>
-          <w:szCs w:val="32"/>
-          <w:lang w:val="en-US"/>
-        </w:rPr>
-      </w:pPr>
-      <w:r>
-        <w:rPr>
+          <w:rFonts w:ascii="Helvetica" w:hAnsi="Helvetica" w:cs="Helvetica"/>
+          <w:sz w:val="32"/>
+          <w:szCs w:val="32"/>
+          <w:lang w:val="en-US"/>
+        </w:rPr>
+      </w:pPr>
+      <w:r>
+        <w:rPr>
+          <w:rFonts w:ascii="Helvetica" w:hAnsi="Helvetica" w:cs="Helvetica"/>
           <w:sz w:val="32"/>
           <w:szCs w:val="32"/>
           <w:lang w:val="en-US"/>
@@ -1662,6 +1507,7 @@
     <w:p>
       <w:pPr>
         <w:rPr>
+          <w:rFonts w:ascii="Helvetica" w:hAnsi="Helvetica" w:cs="Helvetica"/>
           <w:sz w:val="28"/>
           <w:szCs w:val="28"/>
           <w:lang w:val="en-US"/>
@@ -1669,6 +1515,7 @@
       </w:pPr>
       <w:r>
         <w:rPr>
+          <w:rFonts w:ascii="Helvetica" w:hAnsi="Helvetica" w:cs="Helvetica"/>
           <w:sz w:val="28"/>
           <w:szCs w:val="28"/>
           <w:lang w:val="en-US"/>
@@ -1679,13 +1526,15 @@
     <w:p>
       <w:pPr>
         <w:rPr>
-          <w:sz w:val="32"/>
-          <w:szCs w:val="32"/>
-          <w:lang w:val="en-US"/>
-        </w:rPr>
-      </w:pPr>
-      <w:r>
-        <w:rPr>
+          <w:rFonts w:ascii="Helvetica" w:hAnsi="Helvetica" w:cs="Helvetica"/>
+          <w:sz w:val="32"/>
+          <w:szCs w:val="32"/>
+          <w:lang w:val="en-US"/>
+        </w:rPr>
+      </w:pPr>
+      <w:r>
+        <w:rPr>
+          <w:rFonts w:ascii="Helvetica" w:hAnsi="Helvetica" w:cs="Helvetica"/>
           <w:sz w:val="32"/>
           <w:szCs w:val="32"/>
           <w:lang w:val="en-US"/>
@@ -1696,6 +1545,7 @@
     <w:p>
       <w:pPr>
         <w:rPr>
+          <w:rFonts w:ascii="Helvetica" w:hAnsi="Helvetica" w:cs="Helvetica"/>
           <w:sz w:val="28"/>
           <w:szCs w:val="28"/>
           <w:lang w:val="en-US"/>
@@ -1703,25 +1553,18 @@
       </w:pPr>
       <w:r>
         <w:rPr>
+          <w:rFonts w:ascii="Helvetica" w:hAnsi="Helvetica" w:cs="Helvetica"/>
           <w:sz w:val="28"/>
           <w:szCs w:val="28"/>
           <w:lang w:val="en-US"/>
         </w:rPr>
         <w:t>Shows the opening date of those accounts, where the owner is a legal entity.</w:t>
       </w:r>
-      <w:r>
-        <w:rPr>
-          <w:sz w:val="32"/>
-          <w:szCs w:val="32"/>
-          <w:lang w:val="en-US"/>
-        </w:rPr>
-        <w:br/>
-        <w:t>Most_Used_City:</w:t>
-      </w:r>
-    </w:p>
-    <w:p>
-      <w:pPr>
-        <w:rPr>
+    </w:p>
+    <w:p>
+      <w:pPr>
+        <w:rPr>
+          <w:rFonts w:ascii="Helvetica" w:hAnsi="Helvetica" w:cs="Helvetica"/>
           <w:sz w:val="28"/>
           <w:szCs w:val="28"/>
           <w:lang w:val="en-US"/>
@@ -1729,16 +1572,57 @@
       </w:pPr>
       <w:r>
         <w:rPr>
+          <w:rFonts w:ascii="Helvetica" w:hAnsi="Helvetica" w:cs="Helvetica"/>
           <w:sz w:val="28"/>
           <w:szCs w:val="28"/>
           <w:lang w:val="en-US"/>
         </w:rPr>
+        <w:br w:type="page"/>
+      </w:r>
+    </w:p>
+    <w:p>
+      <w:pPr>
+        <w:rPr>
+          <w:rFonts w:ascii="Helvetica" w:hAnsi="Helvetica" w:cs="Helvetica"/>
+          <w:sz w:val="28"/>
+          <w:szCs w:val="28"/>
+          <w:lang w:val="en-US"/>
+        </w:rPr>
+      </w:pPr>
+      <w:r>
+        <w:rPr>
+          <w:rFonts w:ascii="Helvetica" w:hAnsi="Helvetica" w:cs="Helvetica"/>
+          <w:sz w:val="32"/>
+          <w:szCs w:val="32"/>
+          <w:lang w:val="en-US"/>
+        </w:rPr>
+        <w:lastRenderedPageBreak/>
+        <w:t>Most_Used_City:</w:t>
+      </w:r>
+    </w:p>
+    <w:p>
+      <w:pPr>
+        <w:rPr>
+          <w:rFonts w:ascii="Helvetica" w:hAnsi="Helvetica" w:cs="Helvetica"/>
+          <w:sz w:val="28"/>
+          <w:szCs w:val="28"/>
+          <w:lang w:val="en-US"/>
+        </w:rPr>
+      </w:pPr>
+      <w:r>
+        <w:rPr>
+          <w:rFonts w:ascii="Helvetica" w:hAnsi="Helvetica" w:cs="Helvetica"/>
+          <w:sz w:val="28"/>
+          <w:szCs w:val="28"/>
+          <w:lang w:val="en-US"/>
+        </w:rPr>
         <w:t>Shows that City, where most of the accounts are being held.</w:t>
       </w:r>
     </w:p>
     <w:p>
       <w:pPr>
         <w:rPr>
+          <w:rFonts w:ascii="Helvetica" w:hAnsi="Helvetica" w:cs="Helvetica"/>
           <w:sz w:val="36"/>
           <w:szCs w:val="36"/>
           <w:u w:val="single"/>
@@ -1747,25 +1631,27 @@
       </w:pPr>
       <w:r>
         <w:rPr>
+          <w:rFonts w:ascii="Helvetica" w:hAnsi="Helvetica" w:cs="Helvetica"/>
           <w:sz w:val="36"/>
           <w:szCs w:val="36"/>
           <w:u w:val="single"/>
           <w:lang w:val="en-US"/>
         </w:rPr>
-        <w:lastRenderedPageBreak/>
         <w:t>Procedures:</w:t>
       </w:r>
     </w:p>
     <w:p>
       <w:pPr>
         <w:rPr>
-          <w:sz w:val="32"/>
-          <w:szCs w:val="32"/>
-          <w:lang w:val="en-US"/>
-        </w:rPr>
-      </w:pPr>
-      <w:r>
-        <w:rPr>
+          <w:rFonts w:ascii="Helvetica" w:hAnsi="Helvetica" w:cs="Helvetica"/>
+          <w:sz w:val="32"/>
+          <w:szCs w:val="32"/>
+          <w:lang w:val="en-US"/>
+        </w:rPr>
+      </w:pPr>
+      <w:r>
+        <w:rPr>
+          <w:rFonts w:ascii="Helvetica" w:hAnsi="Helvetica" w:cs="Helvetica"/>
           <w:sz w:val="32"/>
           <w:szCs w:val="32"/>
           <w:lang w:val="en-US"/>
@@ -1776,6 +1662,7 @@
     <w:p>
       <w:pPr>
         <w:rPr>
+          <w:rFonts w:ascii="Helvetica" w:hAnsi="Helvetica" w:cs="Helvetica"/>
           <w:sz w:val="28"/>
           <w:szCs w:val="28"/>
           <w:lang w:val="en-US"/>
@@ -1783,11 +1670,203 @@
       </w:pPr>
       <w:r>
         <w:rPr>
+          <w:rFonts w:ascii="Helvetica" w:hAnsi="Helvetica" w:cs="Helvetica"/>
           <w:sz w:val="28"/>
           <w:szCs w:val="28"/>
           <w:lang w:val="en-US"/>
         </w:rPr>
         <w:t>Returns those transactions, where the amount is at least as much, as the given number. (Because these are transactions, the + and – signs are only the direction of the transaction, thus we speak in absolutes.)</w:t>
+      </w:r>
+    </w:p>
+    <w:p>
+      <w:pPr>
+        <w:rPr>
+          <w:rFonts w:ascii="Helvetica" w:hAnsi="Helvetica" w:cs="Helvetica"/>
+          <w:sz w:val="28"/>
+          <w:szCs w:val="28"/>
+          <w:lang w:val="en-US"/>
+        </w:rPr>
+      </w:pPr>
+      <w:r>
+        <w:rPr>
+          <w:rFonts w:ascii="Helvetica" w:hAnsi="Helvetica" w:cs="Helvetica"/>
+          <w:sz w:val="28"/>
+          <w:szCs w:val="28"/>
+          <w:lang w:val="en-US"/>
+        </w:rPr>
+        <w:t>Create_Accounts_I</w:t>
+      </w:r>
+      <w:r>
+        <w:rPr>
+          <w:rFonts w:ascii="Helvetica" w:hAnsi="Helvetica" w:cs="Helvetica"/>
+          <w:sz w:val="28"/>
+          <w:szCs w:val="28"/>
+          <w:lang w:val="en-US"/>
+        </w:rPr>
+        <w:t>NFO</w:t>
+      </w:r>
+      <w:r>
+        <w:rPr>
+          <w:rFonts w:ascii="Helvetica" w:hAnsi="Helvetica" w:cs="Helvetica"/>
+          <w:sz w:val="28"/>
+          <w:szCs w:val="28"/>
+          <w:lang w:val="en-US"/>
+        </w:rPr>
+        <w:t>:</w:t>
+      </w:r>
+    </w:p>
+    <w:p>
+      <w:pPr>
+        <w:rPr>
+          <w:rFonts w:ascii="Helvetica" w:hAnsi="Helvetica" w:cs="Helvetica"/>
+          <w:sz w:val="28"/>
+          <w:szCs w:val="28"/>
+          <w:lang w:val="en-US"/>
+        </w:rPr>
+      </w:pPr>
+      <w:r>
+        <w:rPr>
+          <w:rFonts w:ascii="Helvetica" w:hAnsi="Helvetica" w:cs="Helvetica"/>
+          <w:sz w:val="28"/>
+          <w:szCs w:val="28"/>
+          <w:lang w:val="en-US"/>
+        </w:rPr>
+        <w:t>Creates a new table, which shows information about</w:t>
+      </w:r>
+      <w:r>
+        <w:rPr>
+          <w:rFonts w:ascii="Helvetica" w:hAnsi="Helvetica" w:cs="Helvetica"/>
+          <w:sz w:val="28"/>
+          <w:szCs w:val="28"/>
+          <w:lang w:val="en-US"/>
+        </w:rPr>
+        <w:t xml:space="preserve"> live</w:t>
+      </w:r>
+      <w:r>
+        <w:rPr>
+          <w:rFonts w:ascii="Helvetica" w:hAnsi="Helvetica" w:cs="Helvetica"/>
+          <w:sz w:val="28"/>
+          <w:szCs w:val="28"/>
+          <w:lang w:val="en-US"/>
+        </w:rPr>
+        <w:t xml:space="preserve"> the accounts, like the holder’s ID, Account type, location etc</w:t>
+      </w:r>
+      <w:r>
+        <w:rPr>
+          <w:rFonts w:ascii="Helvetica" w:hAnsi="Helvetica" w:cs="Helvetica"/>
+          <w:sz w:val="28"/>
+          <w:szCs w:val="28"/>
+          <w:lang w:val="en-US"/>
+        </w:rPr>
+        <w:t>.</w:t>
+      </w:r>
+    </w:p>
+    <w:p>
+      <w:pPr>
+        <w:rPr>
+          <w:rFonts w:ascii="Helvetica" w:hAnsi="Helvetica" w:cs="Helvetica"/>
+          <w:sz w:val="36"/>
+          <w:szCs w:val="36"/>
+          <w:u w:val="single"/>
+          <w:lang w:val="en-US"/>
+        </w:rPr>
+      </w:pPr>
+      <w:r>
+        <w:rPr>
+          <w:rFonts w:ascii="Helvetica" w:hAnsi="Helvetica" w:cs="Helvetica"/>
+          <w:sz w:val="36"/>
+          <w:szCs w:val="36"/>
+          <w:u w:val="single"/>
+          <w:lang w:val="en-US"/>
+        </w:rPr>
+        <w:t>Event:</w:t>
+      </w:r>
+    </w:p>
+    <w:p>
+      <w:pPr>
+        <w:rPr>
+          <w:rFonts w:ascii="Helvetica" w:hAnsi="Helvetica" w:cs="Helvetica"/>
+          <w:sz w:val="32"/>
+          <w:szCs w:val="32"/>
+          <w:lang w:val="en-US"/>
+        </w:rPr>
+      </w:pPr>
+      <w:r>
+        <w:rPr>
+          <w:rFonts w:ascii="Helvetica" w:hAnsi="Helvetica" w:cs="Helvetica"/>
+          <w:sz w:val="32"/>
+          <w:szCs w:val="32"/>
+          <w:lang w:val="en-US"/>
+        </w:rPr>
+        <w:t>Create_Live_Accounts</w:t>
+      </w:r>
+      <w:r>
+        <w:rPr>
+          <w:rFonts w:ascii="Helvetica" w:hAnsi="Helvetica" w:cs="Helvetica"/>
+          <w:sz w:val="32"/>
+          <w:szCs w:val="32"/>
+          <w:lang w:val="en-US"/>
+        </w:rPr>
+        <w:t>:</w:t>
+      </w:r>
+    </w:p>
+    <w:p>
+      <w:pPr>
+        <w:rPr>
+          <w:rFonts w:ascii="Helvetica" w:hAnsi="Helvetica" w:cs="Helvetica"/>
+          <w:sz w:val="32"/>
+          <w:szCs w:val="32"/>
+          <w:lang w:val="en-US"/>
+        </w:rPr>
+      </w:pPr>
+      <w:r>
+        <w:rPr>
+          <w:rFonts w:ascii="Helvetica" w:hAnsi="Helvetica" w:cs="Helvetica"/>
+          <w:sz w:val="32"/>
+          <w:szCs w:val="32"/>
+          <w:lang w:val="en-US"/>
+        </w:rPr>
+        <w:t xml:space="preserve">Calls the “Create_Accounts_INFO” Procedures every </w:t>
+      </w:r>
+      <w:r>
+        <w:rPr>
+          <w:rFonts w:ascii="Helvetica" w:hAnsi="Helvetica" w:cs="Helvetica"/>
+          <w:sz w:val="32"/>
+          <w:szCs w:val="32"/>
+          <w:lang w:val="en-US"/>
+        </w:rPr>
+        <w:t>1 minute. In other words, it updates the “ACCOUNTS_INFO” Table.</w:t>
+      </w:r>
+    </w:p>
+    <w:p>
+      <w:pPr>
+        <w:rPr>
+          <w:rFonts w:ascii="Helvetica" w:hAnsi="Helvetica" w:cs="Helvetica"/>
+          <w:b/>
+          <w:bCs/>
+          <w:i/>
+          <w:iCs/>
+          <w:sz w:val="36"/>
+          <w:szCs w:val="36"/>
+          <w:u w:val="single"/>
+          <w:lang w:val="en-US"/>
+        </w:rPr>
+      </w:pPr>
+      <w:r>
+        <w:rPr>
+          <w:rFonts w:ascii="Helvetica" w:hAnsi="Helvetica" w:cs="Helvetica"/>
+          <w:b/>
+          <w:bCs/>
+          <w:i/>
+          <w:iCs/>
+          <w:color w:val="333333"/>
+          <w:sz w:val="36"/>
+          <w:szCs w:val="36"/>
+          <w:u w:val="single"/>
+          <w:shd w:val="clear" w:color="auto" w:fill="FFFFFF"/>
+          <w:lang w:val="en-US"/>
+        </w:rPr>
+        <w:t>ETL</w:t>
       </w:r>
     </w:p>
     <w:sectPr>

</xml_diff>

<commit_message>
Add Triggers & Events
</commit_message>
<xml_diff>
--- a/Assignment 1 Documentation.docx
+++ b/Assignment 1 Documentation.docx
@@ -1235,7 +1235,33 @@
           <w:lang w:val="en-US" w:eastAsia="hu-HU"/>
           <w14:ligatures w14:val="none"/>
         </w:rPr>
-        <w:t>command, after setting local_infile to True, at the beginning of the script.</w:t>
+        <w:t xml:space="preserve">command, after setting </w:t>
+      </w:r>
+      <w:proofErr w:type="spellStart"/>
+      <w:r>
+        <w:rPr>
+          <w:rFonts w:ascii="Helvetica" w:eastAsia="Times New Roman" w:hAnsi="Helvetica" w:cs="Helvetica"/>
+          <w:color w:val="333333"/>
+          <w:kern w:val="0"/>
+          <w:sz w:val="32"/>
+          <w:szCs w:val="32"/>
+          <w:lang w:val="en-US" w:eastAsia="hu-HU"/>
+          <w14:ligatures w14:val="none"/>
+        </w:rPr>
+        <w:t>local_infile</w:t>
+      </w:r>
+      <w:proofErr w:type="spellEnd"/>
+      <w:r>
+        <w:rPr>
+          <w:rFonts w:ascii="Helvetica" w:eastAsia="Times New Roman" w:hAnsi="Helvetica" w:cs="Helvetica"/>
+          <w:color w:val="333333"/>
+          <w:kern w:val="0"/>
+          <w:sz w:val="32"/>
+          <w:szCs w:val="32"/>
+          <w:lang w:val="en-US" w:eastAsia="hu-HU"/>
+          <w14:ligatures w14:val="none"/>
+        </w:rPr>
+        <w:t xml:space="preserve"> to True, at the beginning of the script.</w:t>
       </w:r>
     </w:p>
     <w:p>
@@ -1456,14 +1482,25 @@
           <w:lang w:val="en-US"/>
         </w:rPr>
       </w:pPr>
-      <w:r>
-        <w:rPr>
-          <w:rFonts w:ascii="Helvetica" w:hAnsi="Helvetica" w:cs="Helvetica"/>
-          <w:sz w:val="32"/>
-          <w:szCs w:val="32"/>
-          <w:lang w:val="en-US"/>
-        </w:rPr>
-        <w:t>Cash_Transactions:</w:t>
+      <w:proofErr w:type="spellStart"/>
+      <w:r>
+        <w:rPr>
+          <w:rFonts w:ascii="Helvetica" w:hAnsi="Helvetica" w:cs="Helvetica"/>
+          <w:sz w:val="32"/>
+          <w:szCs w:val="32"/>
+          <w:lang w:val="en-US"/>
+        </w:rPr>
+        <w:t>Cash_Transactions</w:t>
+      </w:r>
+      <w:proofErr w:type="spellEnd"/>
+      <w:r>
+        <w:rPr>
+          <w:rFonts w:ascii="Helvetica" w:hAnsi="Helvetica" w:cs="Helvetica"/>
+          <w:sz w:val="32"/>
+          <w:szCs w:val="32"/>
+          <w:lang w:val="en-US"/>
+        </w:rPr>
+        <w:t>:</w:t>
       </w:r>
     </w:p>
     <w:p>
@@ -1494,14 +1531,25 @@
           <w:lang w:val="en-US"/>
         </w:rPr>
       </w:pPr>
-      <w:r>
-        <w:rPr>
-          <w:rFonts w:ascii="Helvetica" w:hAnsi="Helvetica" w:cs="Helvetica"/>
-          <w:sz w:val="32"/>
-          <w:szCs w:val="32"/>
-          <w:lang w:val="en-US"/>
-        </w:rPr>
-        <w:t>Closed_Accounts:</w:t>
+      <w:proofErr w:type="spellStart"/>
+      <w:r>
+        <w:rPr>
+          <w:rFonts w:ascii="Helvetica" w:hAnsi="Helvetica" w:cs="Helvetica"/>
+          <w:sz w:val="32"/>
+          <w:szCs w:val="32"/>
+          <w:lang w:val="en-US"/>
+        </w:rPr>
+        <w:t>Closed_Accounts</w:t>
+      </w:r>
+      <w:proofErr w:type="spellEnd"/>
+      <w:r>
+        <w:rPr>
+          <w:rFonts w:ascii="Helvetica" w:hAnsi="Helvetica" w:cs="Helvetica"/>
+          <w:sz w:val="32"/>
+          <w:szCs w:val="32"/>
+          <w:lang w:val="en-US"/>
+        </w:rPr>
+        <w:t>:</w:t>
       </w:r>
     </w:p>
     <w:p>
@@ -1532,14 +1580,25 @@
           <w:lang w:val="en-US"/>
         </w:rPr>
       </w:pPr>
-      <w:r>
-        <w:rPr>
-          <w:rFonts w:ascii="Helvetica" w:hAnsi="Helvetica" w:cs="Helvetica"/>
-          <w:sz w:val="32"/>
-          <w:szCs w:val="32"/>
-          <w:lang w:val="en-US"/>
-        </w:rPr>
-        <w:t>Legal_Entity_AccOP_Date:</w:t>
+      <w:proofErr w:type="spellStart"/>
+      <w:r>
+        <w:rPr>
+          <w:rFonts w:ascii="Helvetica" w:hAnsi="Helvetica" w:cs="Helvetica"/>
+          <w:sz w:val="32"/>
+          <w:szCs w:val="32"/>
+          <w:lang w:val="en-US"/>
+        </w:rPr>
+        <w:t>Legal_Entity_AccOP_Date</w:t>
+      </w:r>
+      <w:proofErr w:type="spellEnd"/>
+      <w:r>
+        <w:rPr>
+          <w:rFonts w:ascii="Helvetica" w:hAnsi="Helvetica" w:cs="Helvetica"/>
+          <w:sz w:val="32"/>
+          <w:szCs w:val="32"/>
+          <w:lang w:val="en-US"/>
+        </w:rPr>
+        <w:t>:</w:t>
       </w:r>
     </w:p>
     <w:p>
@@ -1589,6 +1648,7 @@
           <w:lang w:val="en-US"/>
         </w:rPr>
       </w:pPr>
+      <w:proofErr w:type="spellStart"/>
       <w:r>
         <w:rPr>
           <w:rFonts w:ascii="Helvetica" w:hAnsi="Helvetica" w:cs="Helvetica"/>
@@ -1597,7 +1657,17 @@
           <w:lang w:val="en-US"/>
         </w:rPr>
         <w:lastRenderedPageBreak/>
-        <w:t>Most_Used_City:</w:t>
+        <w:t>Most_Used_City</w:t>
+      </w:r>
+      <w:proofErr w:type="spellEnd"/>
+      <w:r>
+        <w:rPr>
+          <w:rFonts w:ascii="Helvetica" w:hAnsi="Helvetica" w:cs="Helvetica"/>
+          <w:sz w:val="32"/>
+          <w:szCs w:val="32"/>
+          <w:lang w:val="en-US"/>
+        </w:rPr>
+        <w:t>:</w:t>
       </w:r>
     </w:p>
     <w:p>
@@ -1649,14 +1719,25 @@
           <w:lang w:val="en-US"/>
         </w:rPr>
       </w:pPr>
-      <w:r>
-        <w:rPr>
-          <w:rFonts w:ascii="Helvetica" w:hAnsi="Helvetica" w:cs="Helvetica"/>
-          <w:sz w:val="32"/>
-          <w:szCs w:val="32"/>
-          <w:lang w:val="en-US"/>
-        </w:rPr>
-        <w:t>Transaction_Amount:</w:t>
+      <w:proofErr w:type="spellStart"/>
+      <w:r>
+        <w:rPr>
+          <w:rFonts w:ascii="Helvetica" w:hAnsi="Helvetica" w:cs="Helvetica"/>
+          <w:sz w:val="32"/>
+          <w:szCs w:val="32"/>
+          <w:lang w:val="en-US"/>
+        </w:rPr>
+        <w:t>Transaction_Amount</w:t>
+      </w:r>
+      <w:proofErr w:type="spellEnd"/>
+      <w:r>
+        <w:rPr>
+          <w:rFonts w:ascii="Helvetica" w:hAnsi="Helvetica" w:cs="Helvetica"/>
+          <w:sz w:val="32"/>
+          <w:szCs w:val="32"/>
+          <w:lang w:val="en-US"/>
+        </w:rPr>
+        <w:t>:</w:t>
       </w:r>
     </w:p>
     <w:p>
@@ -1682,34 +1763,54 @@
       <w:pPr>
         <w:rPr>
           <w:rFonts w:ascii="Helvetica" w:hAnsi="Helvetica" w:cs="Helvetica"/>
-          <w:sz w:val="28"/>
-          <w:szCs w:val="28"/>
-          <w:lang w:val="en-US"/>
-        </w:rPr>
-      </w:pPr>
-      <w:r>
-        <w:rPr>
-          <w:rFonts w:ascii="Helvetica" w:hAnsi="Helvetica" w:cs="Helvetica"/>
-          <w:sz w:val="28"/>
-          <w:szCs w:val="28"/>
-          <w:lang w:val="en-US"/>
-        </w:rPr>
-        <w:t>Create_Accounts_I</w:t>
-      </w:r>
-      <w:r>
-        <w:rPr>
-          <w:rFonts w:ascii="Helvetica" w:hAnsi="Helvetica" w:cs="Helvetica"/>
-          <w:sz w:val="28"/>
-          <w:szCs w:val="28"/>
+          <w:sz w:val="32"/>
+          <w:szCs w:val="32"/>
+          <w:lang w:val="en-US"/>
+        </w:rPr>
+      </w:pPr>
+      <w:proofErr w:type="spellStart"/>
+      <w:r>
+        <w:rPr>
+          <w:rFonts w:ascii="Helvetica" w:hAnsi="Helvetica" w:cs="Helvetica"/>
+          <w:sz w:val="32"/>
+          <w:szCs w:val="32"/>
+          <w:lang w:val="en-US"/>
+        </w:rPr>
+        <w:t>Create_</w:t>
+      </w:r>
+      <w:r>
+        <w:rPr>
+          <w:rFonts w:ascii="Helvetica" w:hAnsi="Helvetica" w:cs="Helvetica"/>
+          <w:sz w:val="32"/>
+          <w:szCs w:val="32"/>
+          <w:lang w:val="en-US"/>
+        </w:rPr>
+        <w:t>Live_</w:t>
+      </w:r>
+      <w:r>
+        <w:rPr>
+          <w:rFonts w:ascii="Helvetica" w:hAnsi="Helvetica" w:cs="Helvetica"/>
+          <w:sz w:val="32"/>
+          <w:szCs w:val="32"/>
+          <w:lang w:val="en-US"/>
+        </w:rPr>
+        <w:t>Accounts_I</w:t>
+      </w:r>
+      <w:r>
+        <w:rPr>
+          <w:rFonts w:ascii="Helvetica" w:hAnsi="Helvetica" w:cs="Helvetica"/>
+          <w:sz w:val="32"/>
+          <w:szCs w:val="32"/>
           <w:lang w:val="en-US"/>
         </w:rPr>
         <w:t>NFO</w:t>
       </w:r>
-      <w:r>
-        <w:rPr>
-          <w:rFonts w:ascii="Helvetica" w:hAnsi="Helvetica" w:cs="Helvetica"/>
-          <w:sz w:val="28"/>
-          <w:szCs w:val="28"/>
+      <w:proofErr w:type="spellEnd"/>
+      <w:r>
+        <w:rPr>
+          <w:rFonts w:ascii="Helvetica" w:hAnsi="Helvetica" w:cs="Helvetica"/>
+          <w:sz w:val="32"/>
+          <w:szCs w:val="32"/>
           <w:lang w:val="en-US"/>
         </w:rPr>
         <w:t>:</w:t>
@@ -1759,6 +1860,75 @@
           <w:lang w:val="en-US"/>
         </w:rPr>
         <w:t>.</w:t>
+      </w:r>
+    </w:p>
+    <w:p>
+      <w:pPr>
+        <w:rPr>
+          <w:rFonts w:ascii="Helvetica" w:hAnsi="Helvetica" w:cs="Helvetica"/>
+          <w:sz w:val="32"/>
+          <w:szCs w:val="32"/>
+          <w:lang w:val="en-US"/>
+        </w:rPr>
+      </w:pPr>
+      <w:proofErr w:type="spellStart"/>
+      <w:r>
+        <w:rPr>
+          <w:rFonts w:ascii="Helvetica" w:hAnsi="Helvetica" w:cs="Helvetica"/>
+          <w:sz w:val="32"/>
+          <w:szCs w:val="32"/>
+          <w:lang w:val="en-US"/>
+        </w:rPr>
+        <w:t>Account_Close</w:t>
+      </w:r>
+      <w:proofErr w:type="spellEnd"/>
+      <w:r>
+        <w:rPr>
+          <w:rFonts w:ascii="Helvetica" w:hAnsi="Helvetica" w:cs="Helvetica"/>
+          <w:sz w:val="32"/>
+          <w:szCs w:val="32"/>
+          <w:lang w:val="en-US"/>
+        </w:rPr>
+        <w:t>:</w:t>
+      </w:r>
+    </w:p>
+    <w:p>
+      <w:pPr>
+        <w:rPr>
+          <w:rFonts w:ascii="Helvetica" w:hAnsi="Helvetica" w:cs="Helvetica"/>
+          <w:sz w:val="28"/>
+          <w:szCs w:val="28"/>
+          <w:lang w:val="en-US"/>
+        </w:rPr>
+      </w:pPr>
+      <w:r>
+        <w:rPr>
+          <w:rFonts w:ascii="Helvetica" w:hAnsi="Helvetica" w:cs="Helvetica"/>
+          <w:sz w:val="28"/>
+          <w:szCs w:val="28"/>
+          <w:lang w:val="en-US"/>
+        </w:rPr>
+        <w:t xml:space="preserve">Closes the that account, which’s ID was given, and re-creates the </w:t>
+      </w:r>
+      <w:proofErr w:type="spellStart"/>
+      <w:r>
+        <w:rPr>
+          <w:rFonts w:ascii="Helvetica" w:hAnsi="Helvetica" w:cs="Helvetica"/>
+          <w:sz w:val="28"/>
+          <w:szCs w:val="28"/>
+          <w:lang w:val="en-US"/>
+        </w:rPr>
+        <w:t>Live_Accounts_INFO</w:t>
+      </w:r>
+      <w:proofErr w:type="spellEnd"/>
+      <w:r>
+        <w:rPr>
+          <w:rFonts w:ascii="Helvetica" w:hAnsi="Helvetica" w:cs="Helvetica"/>
+          <w:sz w:val="28"/>
+          <w:szCs w:val="28"/>
+          <w:lang w:val="en-US"/>
+        </w:rPr>
+        <w:t>, because the closed account is no longer the part of it.</w:t>
       </w:r>
     </w:p>
     <w:p>
@@ -1779,94 +1949,265 @@
           <w:u w:val="single"/>
           <w:lang w:val="en-US"/>
         </w:rPr>
-        <w:t>Event:</w:t>
-      </w:r>
-    </w:p>
-    <w:p>
-      <w:pPr>
-        <w:rPr>
-          <w:rFonts w:ascii="Helvetica" w:hAnsi="Helvetica" w:cs="Helvetica"/>
-          <w:sz w:val="32"/>
-          <w:szCs w:val="32"/>
-          <w:lang w:val="en-US"/>
-        </w:rPr>
-      </w:pPr>
-      <w:r>
-        <w:rPr>
-          <w:rFonts w:ascii="Helvetica" w:hAnsi="Helvetica" w:cs="Helvetica"/>
-          <w:sz w:val="32"/>
-          <w:szCs w:val="32"/>
-          <w:lang w:val="en-US"/>
-        </w:rPr>
-        <w:t>Create_Live_Accounts</w:t>
-      </w:r>
-      <w:r>
-        <w:rPr>
-          <w:rFonts w:ascii="Helvetica" w:hAnsi="Helvetica" w:cs="Helvetica"/>
-          <w:sz w:val="32"/>
-          <w:szCs w:val="32"/>
-          <w:lang w:val="en-US"/>
-        </w:rPr>
-        <w:t>:</w:t>
-      </w:r>
-    </w:p>
-    <w:p>
-      <w:pPr>
-        <w:rPr>
-          <w:rFonts w:ascii="Helvetica" w:hAnsi="Helvetica" w:cs="Helvetica"/>
-          <w:sz w:val="32"/>
-          <w:szCs w:val="32"/>
-          <w:lang w:val="en-US"/>
-        </w:rPr>
-      </w:pPr>
-      <w:r>
-        <w:rPr>
-          <w:rFonts w:ascii="Helvetica" w:hAnsi="Helvetica" w:cs="Helvetica"/>
-          <w:sz w:val="32"/>
-          <w:szCs w:val="32"/>
-          <w:lang w:val="en-US"/>
-        </w:rPr>
-        <w:t xml:space="preserve">Calls the “Create_Accounts_INFO” Procedures every </w:t>
-      </w:r>
-      <w:r>
-        <w:rPr>
-          <w:rFonts w:ascii="Helvetica" w:hAnsi="Helvetica" w:cs="Helvetica"/>
-          <w:sz w:val="32"/>
-          <w:szCs w:val="32"/>
-          <w:lang w:val="en-US"/>
-        </w:rPr>
-        <w:t>1 minute. In other words, it updates the “ACCOUNTS_INFO” Table.</w:t>
-      </w:r>
-    </w:p>
-    <w:p>
-      <w:pPr>
-        <w:rPr>
-          <w:rFonts w:ascii="Helvetica" w:hAnsi="Helvetica" w:cs="Helvetica"/>
-          <w:b/>
-          <w:bCs/>
-          <w:i/>
-          <w:iCs/>
+        <w:t>Event</w:t>
+      </w:r>
+      <w:r>
+        <w:rPr>
+          <w:rFonts w:ascii="Helvetica" w:hAnsi="Helvetica" w:cs="Helvetica"/>
           <w:sz w:val="36"/>
           <w:szCs w:val="36"/>
           <w:u w:val="single"/>
           <w:lang w:val="en-US"/>
         </w:rPr>
-      </w:pPr>
-      <w:r>
-        <w:rPr>
-          <w:rFonts w:ascii="Helvetica" w:hAnsi="Helvetica" w:cs="Helvetica"/>
-          <w:b/>
-          <w:bCs/>
-          <w:i/>
-          <w:iCs/>
-          <w:color w:val="333333"/>
+        <w:t>s</w:t>
+      </w:r>
+      <w:r>
+        <w:rPr>
+          <w:rFonts w:ascii="Helvetica" w:hAnsi="Helvetica" w:cs="Helvetica"/>
           <w:sz w:val="36"/>
           <w:szCs w:val="36"/>
           <w:u w:val="single"/>
-          <w:shd w:val="clear" w:color="auto" w:fill="FFFFFF"/>
-          <w:lang w:val="en-US"/>
-        </w:rPr>
-        <w:t>ETL</w:t>
+          <w:lang w:val="en-US"/>
+        </w:rPr>
+        <w:t>:</w:t>
+      </w:r>
+    </w:p>
+    <w:p>
+      <w:pPr>
+        <w:rPr>
+          <w:rFonts w:ascii="Helvetica" w:hAnsi="Helvetica" w:cs="Helvetica"/>
+          <w:sz w:val="32"/>
+          <w:szCs w:val="32"/>
+          <w:lang w:val="en-US"/>
+        </w:rPr>
+      </w:pPr>
+      <w:proofErr w:type="spellStart"/>
+      <w:r>
+        <w:rPr>
+          <w:rFonts w:ascii="Helvetica" w:hAnsi="Helvetica" w:cs="Helvetica"/>
+          <w:sz w:val="32"/>
+          <w:szCs w:val="32"/>
+          <w:lang w:val="en-US"/>
+        </w:rPr>
+        <w:t>Clear_recent_transactions</w:t>
+      </w:r>
+      <w:proofErr w:type="spellEnd"/>
+      <w:r>
+        <w:rPr>
+          <w:rFonts w:ascii="Helvetica" w:hAnsi="Helvetica" w:cs="Helvetica"/>
+          <w:sz w:val="32"/>
+          <w:szCs w:val="32"/>
+          <w:lang w:val="en-US"/>
+        </w:rPr>
+        <w:t>:</w:t>
+      </w:r>
+    </w:p>
+    <w:p>
+      <w:pPr>
+        <w:rPr>
+          <w:rFonts w:ascii="Helvetica" w:hAnsi="Helvetica" w:cs="Helvetica"/>
+          <w:sz w:val="28"/>
+          <w:szCs w:val="28"/>
+          <w:lang w:val="en-US"/>
+        </w:rPr>
+      </w:pPr>
+      <w:r>
+        <w:rPr>
+          <w:rFonts w:ascii="Helvetica" w:hAnsi="Helvetica" w:cs="Helvetica"/>
+          <w:sz w:val="28"/>
+          <w:szCs w:val="28"/>
+          <w:lang w:val="en-US"/>
+        </w:rPr>
+        <w:t>Clears the “</w:t>
+      </w:r>
+      <w:proofErr w:type="spellStart"/>
+      <w:r>
+        <w:rPr>
+          <w:rFonts w:ascii="Helvetica" w:hAnsi="Helvetica" w:cs="Helvetica"/>
+          <w:sz w:val="28"/>
+          <w:szCs w:val="28"/>
+          <w:lang w:val="en-US"/>
+        </w:rPr>
+        <w:t>new_transactions</w:t>
+      </w:r>
+      <w:proofErr w:type="spellEnd"/>
+      <w:r>
+        <w:rPr>
+          <w:rFonts w:ascii="Helvetica" w:hAnsi="Helvetica" w:cs="Helvetica"/>
+          <w:sz w:val="28"/>
+          <w:szCs w:val="28"/>
+          <w:lang w:val="en-US"/>
+        </w:rPr>
+        <w:t>” table every hour for the day</w:t>
+      </w:r>
+    </w:p>
+    <w:p>
+      <w:pPr>
+        <w:rPr>
+          <w:rFonts w:ascii="Helvetica" w:hAnsi="Helvetica" w:cs="Helvetica"/>
+          <w:sz w:val="36"/>
+          <w:szCs w:val="36"/>
+          <w:u w:val="single"/>
+          <w:lang w:val="en-US"/>
+        </w:rPr>
+      </w:pPr>
+      <w:r>
+        <w:rPr>
+          <w:rFonts w:ascii="Helvetica" w:hAnsi="Helvetica" w:cs="Helvetica"/>
+          <w:sz w:val="36"/>
+          <w:szCs w:val="36"/>
+          <w:u w:val="single"/>
+          <w:lang w:val="en-US"/>
+        </w:rPr>
+        <w:t>Triggers</w:t>
+      </w:r>
+      <w:r>
+        <w:rPr>
+          <w:rFonts w:ascii="Helvetica" w:hAnsi="Helvetica" w:cs="Helvetica"/>
+          <w:sz w:val="36"/>
+          <w:szCs w:val="36"/>
+          <w:u w:val="single"/>
+          <w:lang w:val="en-US"/>
+        </w:rPr>
+        <w:t>:</w:t>
+      </w:r>
+    </w:p>
+    <w:p>
+      <w:pPr>
+        <w:rPr>
+          <w:rFonts w:ascii="Helvetica" w:hAnsi="Helvetica" w:cs="Helvetica"/>
+          <w:sz w:val="32"/>
+          <w:szCs w:val="32"/>
+          <w:lang w:val="en-US"/>
+        </w:rPr>
+      </w:pPr>
+      <w:proofErr w:type="spellStart"/>
+      <w:r>
+        <w:rPr>
+          <w:rFonts w:ascii="Helvetica" w:hAnsi="Helvetica" w:cs="Helvetica"/>
+          <w:sz w:val="32"/>
+          <w:szCs w:val="32"/>
+          <w:lang w:val="en-US"/>
+        </w:rPr>
+        <w:t>After_Account_Insert</w:t>
+      </w:r>
+      <w:proofErr w:type="spellEnd"/>
+      <w:r>
+        <w:rPr>
+          <w:rFonts w:ascii="Helvetica" w:hAnsi="Helvetica" w:cs="Helvetica"/>
+          <w:sz w:val="32"/>
+          <w:szCs w:val="32"/>
+          <w:lang w:val="en-US"/>
+        </w:rPr>
+        <w:t>:</w:t>
+      </w:r>
+    </w:p>
+    <w:p>
+      <w:pPr>
+        <w:rPr>
+          <w:rFonts w:ascii="Helvetica" w:hAnsi="Helvetica" w:cs="Helvetica"/>
+          <w:sz w:val="28"/>
+          <w:szCs w:val="28"/>
+          <w:lang w:val="en-US"/>
+        </w:rPr>
+      </w:pPr>
+      <w:r>
+        <w:rPr>
+          <w:rFonts w:ascii="Helvetica" w:hAnsi="Helvetica" w:cs="Helvetica"/>
+          <w:sz w:val="28"/>
+          <w:szCs w:val="28"/>
+          <w:lang w:val="en-US"/>
+        </w:rPr>
+        <w:t xml:space="preserve">If a new account was made, that account will be automatically added to the </w:t>
+      </w:r>
+      <w:proofErr w:type="spellStart"/>
+      <w:r>
+        <w:rPr>
+          <w:rFonts w:ascii="Helvetica" w:hAnsi="Helvetica" w:cs="Helvetica"/>
+          <w:sz w:val="28"/>
+          <w:szCs w:val="28"/>
+          <w:lang w:val="en-US"/>
+        </w:rPr>
+        <w:t>Live_Accounts_INFO</w:t>
+      </w:r>
+      <w:proofErr w:type="spellEnd"/>
+      <w:r>
+        <w:rPr>
+          <w:rFonts w:ascii="Helvetica" w:hAnsi="Helvetica" w:cs="Helvetica"/>
+          <w:sz w:val="28"/>
+          <w:szCs w:val="28"/>
+          <w:lang w:val="en-US"/>
+        </w:rPr>
+        <w:t>.</w:t>
+      </w:r>
+    </w:p>
+    <w:p>
+      <w:pPr>
+        <w:rPr>
+          <w:rFonts w:ascii="Helvetica" w:hAnsi="Helvetica" w:cs="Helvetica"/>
+          <w:sz w:val="32"/>
+          <w:szCs w:val="32"/>
+          <w:lang w:val="en-US"/>
+        </w:rPr>
+      </w:pPr>
+      <w:proofErr w:type="spellStart"/>
+      <w:r>
+        <w:rPr>
+          <w:rFonts w:ascii="Helvetica" w:hAnsi="Helvetica" w:cs="Helvetica"/>
+          <w:sz w:val="32"/>
+          <w:szCs w:val="32"/>
+          <w:lang w:val="en-US"/>
+        </w:rPr>
+        <w:t>After_Transaction_Insert</w:t>
+      </w:r>
+      <w:proofErr w:type="spellEnd"/>
+      <w:r>
+        <w:rPr>
+          <w:rFonts w:ascii="Helvetica" w:hAnsi="Helvetica" w:cs="Helvetica"/>
+          <w:sz w:val="32"/>
+          <w:szCs w:val="32"/>
+          <w:lang w:val="en-US"/>
+        </w:rPr>
+        <w:t>:</w:t>
+      </w:r>
+    </w:p>
+    <w:p>
+      <w:pPr>
+        <w:rPr>
+          <w:rFonts w:ascii="Helvetica" w:hAnsi="Helvetica" w:cs="Helvetica"/>
+          <w:sz w:val="28"/>
+          <w:szCs w:val="28"/>
+          <w:lang w:val="en-US"/>
+        </w:rPr>
+      </w:pPr>
+      <w:r>
+        <w:rPr>
+          <w:rFonts w:ascii="Helvetica" w:hAnsi="Helvetica" w:cs="Helvetica"/>
+          <w:sz w:val="28"/>
+          <w:szCs w:val="28"/>
+          <w:lang w:val="en-US"/>
+        </w:rPr>
+        <w:t xml:space="preserve">After a new transaction have been added to </w:t>
+      </w:r>
+      <w:proofErr w:type="spellStart"/>
+      <w:r>
+        <w:rPr>
+          <w:rFonts w:ascii="Helvetica" w:hAnsi="Helvetica" w:cs="Helvetica"/>
+          <w:sz w:val="28"/>
+          <w:szCs w:val="28"/>
+          <w:lang w:val="en-US"/>
+        </w:rPr>
+        <w:t>new_transactions</w:t>
+      </w:r>
+      <w:proofErr w:type="spellEnd"/>
+      <w:r>
+        <w:rPr>
+          <w:rFonts w:ascii="Helvetica" w:hAnsi="Helvetica" w:cs="Helvetica"/>
+          <w:sz w:val="28"/>
+          <w:szCs w:val="28"/>
+          <w:lang w:val="en-US"/>
+        </w:rPr>
+        <w:t>, it also adds it to ACCOUNT_TRANSACTIONS (as this table is actually a history of all-time transactions).</w:t>
       </w:r>
     </w:p>
     <w:sectPr>

</xml_diff>